<commit_message>
Fixed Sirius image size in tests.
</commit_message>
<xml_diff>
--- a/tests/org.obeonetwork.m2doc.sirius.tests/resources/m2DocSiriusServices/asImageByRepresentationDescriptionName/asImageByRepresentationDescriptionName-expected-generation.docx
+++ b/tests/org.obeonetwork.m2doc.sirius.tests/resources/m2DocSiriusServices/asImageByRepresentationDescriptionName/asImageByRepresentationDescriptionName-expected-generation.docx
@@ -22,12 +22,18 @@
         <w:rPr>
           <w:sz w:val="24"/>
           <w:szCs w:val="24"/>
-        </w:rPr>
-      </w:pPr>
-      <w:r>
-        <w:rPr>
-          <w:sz w:val="24"/>
-          <w:szCs w:val="24"/>
+          <w:lang w:val="en-US"/>
+        </w:rPr>
+      </w:pPr>
+      <w:proofErr w:type="spellStart"/>
+      <w:proofErr w:type="spellEnd"/>
+      <w:proofErr w:type="gramStart"/>
+      <w:proofErr w:type="gramEnd"/>
+      <w:r>
+        <w:rPr>
+          <w:sz w:val="24"/>
+          <w:szCs w:val="24"/>
+          <w:lang w:val="en-US"/>
         </w:rPr>
         <w:t xml:space="preserve">This demonstrate the simple usage of </w:t>
       </w:r>
@@ -35,6 +41,7 @@
         <w:rPr>
           <w:sz w:val="24"/>
           <w:szCs w:val="24"/>
+          <w:lang w:val="en-US"/>
         </w:rPr>
         <w:t>isRepresentationDescriptionName</w:t>
       </w:r>
@@ -42,6 +49,7 @@
         <w:rPr>
           <w:sz w:val="24"/>
           <w:szCs w:val="24"/>
+          <w:lang w:val="en-US"/>
         </w:rPr>
         <w:t xml:space="preserve"> </w:t>
       </w:r>
@@ -49,6 +57,7 @@
         <w:rPr>
           <w:sz w:val="24"/>
           <w:szCs w:val="24"/>
+          <w:lang w:val="en-US"/>
         </w:rPr>
         <w:t>service</w:t>
       </w:r>
@@ -56,6 +65,7 @@
         <w:rPr>
           <w:sz w:val="24"/>
           <w:szCs w:val="24"/>
+          <w:lang w:val="en-US"/>
         </w:rPr>
         <w:t> :</w:t>
       </w:r>
@@ -67,6 +77,7 @@
         <w:rPr>
           <w:sz w:val="24"/>
           <w:szCs w:val="24"/>
+          <w:lang w:val="en-US"/>
         </w:rPr>
       </w:pPr>
       <w:r>
@@ -82,8 +93,6 @@
           <w:szCs w:val="24"/>
         </w:rPr>
       </w:pPr>
-      <w:bookmarkStart w:id="0" w:name="_GoBack"/>
-      <w:bookmarkEnd w:id="0"/>
       <w:r>
         <w:rPr>
           <w:sz w:val="24"/>
@@ -92,13 +101,13 @@
         <w:t/>
         <w:drawing>
           <wp:inline distT="0" distR="0" distB="0" distL="0">
-            <wp:extent cx="35902900" cy="18402300"/>
-            <wp:docPr id="0" name="Drawing 0" descr="file:/tmp/anydsl%20class%20diagram4816807742824966334.jpg"/>
+            <wp:extent cx="3810000" cy="1943100"/>
+            <wp:docPr id="0" name="Drawing 0" descr="file:/tmp/anydsl%20class%20diagram2750229932150719898.jpg"/>
             <a:graphic xmlns:a="http://schemas.openxmlformats.org/drawingml/2006/main">
               <a:graphicData uri="http://schemas.openxmlformats.org/drawingml/2006/picture">
                 <pic:pic xmlns:pic="http://schemas.openxmlformats.org/drawingml/2006/picture">
                   <pic:nvPicPr>
-                    <pic:cNvPr id="0" name="Picture 0" descr="file:/tmp/anydsl%20class%20diagram4816807742824966334.jpg"/>
+                    <pic:cNvPr id="0" name="Picture 0" descr="file:/tmp/anydsl%20class%20diagram2750229932150719898.jpg"/>
                     <pic:cNvPicPr>
                       <a:picLocks noChangeAspect="true"/>
                     </pic:cNvPicPr>
@@ -112,7 +121,7 @@
                   <pic:spPr>
                     <a:xfrm>
                       <a:off x="0" y="0"/>
-                      <a:ext cx="35902900" cy="18402300"/>
+                      <a:ext cx="3810000" cy="1943100"/>
                     </a:xfrm>
                     <a:prstGeom prst="rect">
                       <a:avLst/>
@@ -147,12 +156,30 @@
           <w:szCs w:val="24"/>
         </w:rPr>
       </w:pPr>
-      <w:r>
-        <w:rPr>
-          <w:sz w:val="24"/>
-          <w:szCs w:val="24"/>
-        </w:rPr>
-        <w:t>End of demonstration.</w:t>
+      <w:proofErr w:type="spellStart"/>
+      <w:proofErr w:type="spellEnd"/>
+      <w:bookmarkStart w:id="0" w:name="_GoBack"/>
+      <w:bookmarkEnd w:id="0"/>
+      <w:r>
+        <w:rPr>
+          <w:sz w:val="24"/>
+          <w:szCs w:val="24"/>
+        </w:rPr>
+        <w:t xml:space="preserve">End of </w:t>
+      </w:r>
+      <w:r>
+        <w:rPr>
+          <w:sz w:val="24"/>
+          <w:szCs w:val="24"/>
+        </w:rPr>
+        <w:t>demonstration</w:t>
+      </w:r>
+      <w:r>
+        <w:rPr>
+          <w:sz w:val="24"/>
+          <w:szCs w:val="24"/>
+        </w:rPr>
+        <w:t>.</w:t>
       </w:r>
     </w:p>
     <w:sectPr>
@@ -1277,7 +1304,7 @@
 </file>
 
 <file path=customXml/itemProps1.xml><?xml version="1.0" encoding="utf-8"?>
-<ds:datastoreItem xmlns:ds="http://schemas.openxmlformats.org/officeDocument/2006/customXml" ds:itemID="{C94E3189-EB41-48DF-BFA2-586E4B9A2D0F}">
+<ds:datastoreItem xmlns:ds="http://schemas.openxmlformats.org/officeDocument/2006/customXml" ds:itemID="{C06C6C1C-09C6-4875-8909-74A98CF4318E}">
   <ds:schemaRefs>
     <ds:schemaRef ds:uri="http://schemas.openxmlformats.org/officeDocument/2006/bibliography"/>
   </ds:schemaRefs>

</xml_diff>